<commit_message>
nrem 585 annotated bibliography
</commit_message>
<xml_diff>
--- a/NREM 585/NREM 585_Annotated Bibliography_Simonson.docx
+++ b/NREM 585/NREM 585_Annotated Bibliography_Simonson.docx
@@ -95,15 +95,7 @@
           <w:sz w:val="24"/>
           <w:szCs w:val="24"/>
         </w:rPr>
-        <w:t>Iowa Code §</w:t>
-      </w:r>
-      <w:r>
-        <w:rPr>
-          <w:rFonts w:ascii="Times New Roman" w:hAnsi="Times New Roman" w:cs="Times New Roman"/>
-          <w:sz w:val="24"/>
-          <w:szCs w:val="24"/>
-        </w:rPr>
-        <w:t xml:space="preserve"> 482.1-15. </w:t>
+        <w:t xml:space="preserve">Iowa Code § 482.1-15. </w:t>
       </w:r>
       <w:r>
         <w:rPr>
@@ -307,15 +299,7 @@
           <w:sz w:val="24"/>
           <w:szCs w:val="24"/>
         </w:rPr>
-        <w:t>United States</w:t>
-      </w:r>
-      <w:r>
-        <w:rPr>
-          <w:rFonts w:ascii="Times New Roman" w:hAnsi="Times New Roman" w:cs="Times New Roman"/>
-          <w:sz w:val="24"/>
-          <w:szCs w:val="24"/>
-        </w:rPr>
-        <w:t xml:space="preserve"> Code</w:t>
+        <w:t>United States Code</w:t>
       </w:r>
       <w:r>
         <w:rPr>
@@ -514,14 +498,6 @@
           <w:szCs w:val="24"/>
         </w:rPr>
       </w:pPr>
-      <w:r>
-        <w:rPr>
-          <w:rFonts w:ascii="Times New Roman" w:hAnsi="Times New Roman" w:cs="Times New Roman"/>
-          <w:sz w:val="24"/>
-          <w:szCs w:val="24"/>
-        </w:rPr>
-        <w:t xml:space="preserve">Alan </w:t>
-      </w:r>
       <w:proofErr w:type="spellStart"/>
       <w:r>
         <w:rPr>
@@ -538,80 +514,500 @@
           <w:sz w:val="24"/>
           <w:szCs w:val="24"/>
         </w:rPr>
-        <w:t xml:space="preserve"> paper</w:t>
-      </w:r>
-    </w:p>
-    <w:p>
-      <w:pPr>
-        <w:rPr>
-          <w:rFonts w:ascii="Times New Roman" w:hAnsi="Times New Roman" w:cs="Times New Roman"/>
-          <w:sz w:val="24"/>
-          <w:szCs w:val="24"/>
-        </w:rPr>
-      </w:pPr>
-    </w:p>
-    <w:p>
-      <w:pPr>
-        <w:rPr>
-          <w:rFonts w:ascii="Times New Roman" w:hAnsi="Times New Roman" w:cs="Times New Roman"/>
-          <w:sz w:val="24"/>
-          <w:szCs w:val="24"/>
-        </w:rPr>
-      </w:pPr>
-      <w:r>
-        <w:rPr>
-          <w:rFonts w:ascii="Times New Roman" w:hAnsi="Times New Roman" w:cs="Times New Roman"/>
-          <w:sz w:val="24"/>
-          <w:szCs w:val="24"/>
-        </w:rPr>
-        <w:t>Australia paper</w:t>
-      </w:r>
-    </w:p>
-    <w:p>
-      <w:pPr>
-        <w:rPr>
-          <w:rFonts w:ascii="Times New Roman" w:hAnsi="Times New Roman" w:cs="Times New Roman"/>
-          <w:sz w:val="24"/>
-          <w:szCs w:val="24"/>
-        </w:rPr>
-      </w:pPr>
-    </w:p>
-    <w:p>
-      <w:pPr>
-        <w:rPr>
-          <w:rFonts w:ascii="Times New Roman" w:hAnsi="Times New Roman" w:cs="Times New Roman"/>
-          <w:sz w:val="24"/>
-          <w:szCs w:val="24"/>
-        </w:rPr>
-      </w:pPr>
-      <w:r>
-        <w:rPr>
-          <w:rFonts w:ascii="Times New Roman" w:hAnsi="Times New Roman" w:cs="Times New Roman"/>
-          <w:sz w:val="24"/>
-          <w:szCs w:val="24"/>
-        </w:rPr>
-        <w:t>MJW paper?</w:t>
-      </w:r>
-    </w:p>
-    <w:p>
-      <w:pPr>
-        <w:rPr>
-          <w:rFonts w:ascii="Times New Roman" w:hAnsi="Times New Roman" w:cs="Times New Roman"/>
-          <w:sz w:val="24"/>
-          <w:szCs w:val="24"/>
-        </w:rPr>
-      </w:pPr>
-    </w:p>
-    <w:p>
-      <w:pPr>
-        <w:rPr>
-          <w:rFonts w:ascii="Times New Roman" w:hAnsi="Times New Roman" w:cs="Times New Roman"/>
-          <w:sz w:val="24"/>
-          <w:szCs w:val="24"/>
-        </w:rPr>
-      </w:pPr>
+        <w:t>, A.R., Andrews, A.H., Butler, M.G. </w:t>
+      </w:r>
+      <w:r>
+        <w:rPr>
+          <w:rFonts w:ascii="Times New Roman" w:hAnsi="Times New Roman" w:cs="Times New Roman"/>
+          <w:i/>
+          <w:iCs/>
+          <w:sz w:val="24"/>
+          <w:szCs w:val="24"/>
+        </w:rPr>
+        <w:t>et al.</w:t>
+      </w:r>
+      <w:r>
+        <w:rPr>
+          <w:rFonts w:ascii="Times New Roman" w:hAnsi="Times New Roman" w:cs="Times New Roman"/>
+          <w:sz w:val="24"/>
+          <w:szCs w:val="24"/>
+        </w:rPr>
+        <w:t> Bigmouth Buffalo </w:t>
+      </w:r>
+      <w:proofErr w:type="spellStart"/>
+      <w:r>
+        <w:rPr>
+          <w:rFonts w:ascii="Times New Roman" w:hAnsi="Times New Roman" w:cs="Times New Roman"/>
+          <w:i/>
+          <w:iCs/>
+          <w:sz w:val="24"/>
+          <w:szCs w:val="24"/>
+        </w:rPr>
+        <w:t>Ictiobus</w:t>
+      </w:r>
+      <w:proofErr w:type="spellEnd"/>
+      <w:r>
+        <w:rPr>
+          <w:rFonts w:ascii="Times New Roman" w:hAnsi="Times New Roman" w:cs="Times New Roman"/>
+          <w:i/>
+          <w:iCs/>
+          <w:sz w:val="24"/>
+          <w:szCs w:val="24"/>
+        </w:rPr>
+        <w:t xml:space="preserve"> </w:t>
+      </w:r>
+      <w:proofErr w:type="spellStart"/>
+      <w:r>
+        <w:rPr>
+          <w:rFonts w:ascii="Times New Roman" w:hAnsi="Times New Roman" w:cs="Times New Roman"/>
+          <w:i/>
+          <w:iCs/>
+          <w:sz w:val="24"/>
+          <w:szCs w:val="24"/>
+        </w:rPr>
+        <w:t>cyprinellus</w:t>
+      </w:r>
+      <w:proofErr w:type="spellEnd"/>
+      <w:r>
+        <w:rPr>
+          <w:rFonts w:ascii="Times New Roman" w:hAnsi="Times New Roman" w:cs="Times New Roman"/>
+          <w:sz w:val="24"/>
+          <w:szCs w:val="24"/>
+        </w:rPr>
+        <w:t> sets freshwater teleost record as improved age analysis reveals centenarian longevity. </w:t>
+      </w:r>
+      <w:proofErr w:type="spellStart"/>
+      <w:r>
+        <w:rPr>
+          <w:rFonts w:ascii="Times New Roman" w:hAnsi="Times New Roman" w:cs="Times New Roman"/>
+          <w:i/>
+          <w:iCs/>
+          <w:sz w:val="24"/>
+          <w:szCs w:val="24"/>
+        </w:rPr>
+        <w:t>Commun</w:t>
+      </w:r>
+      <w:proofErr w:type="spellEnd"/>
+      <w:r>
+        <w:rPr>
+          <w:rFonts w:ascii="Times New Roman" w:hAnsi="Times New Roman" w:cs="Times New Roman"/>
+          <w:i/>
+          <w:iCs/>
+          <w:sz w:val="24"/>
+          <w:szCs w:val="24"/>
+        </w:rPr>
+        <w:t xml:space="preserve"> </w:t>
+      </w:r>
+      <w:proofErr w:type="spellStart"/>
+      <w:r>
+        <w:rPr>
+          <w:rFonts w:ascii="Times New Roman" w:hAnsi="Times New Roman" w:cs="Times New Roman"/>
+          <w:i/>
+          <w:iCs/>
+          <w:sz w:val="24"/>
+          <w:szCs w:val="24"/>
+        </w:rPr>
+        <w:t>Biol</w:t>
+      </w:r>
+      <w:proofErr w:type="spellEnd"/>
+      <w:r>
+        <w:rPr>
+          <w:rFonts w:ascii="Times New Roman" w:hAnsi="Times New Roman" w:cs="Times New Roman"/>
+          <w:sz w:val="24"/>
+          <w:szCs w:val="24"/>
+        </w:rPr>
+        <w:t> </w:t>
+      </w:r>
+      <w:r>
+        <w:rPr>
+          <w:rFonts w:ascii="Times New Roman" w:hAnsi="Times New Roman" w:cs="Times New Roman"/>
+          <w:b/>
+          <w:bCs/>
+          <w:sz w:val="24"/>
+          <w:szCs w:val="24"/>
+        </w:rPr>
+        <w:t>2, </w:t>
+      </w:r>
+      <w:r>
+        <w:rPr>
+          <w:rFonts w:ascii="Times New Roman" w:hAnsi="Times New Roman" w:cs="Times New Roman"/>
+          <w:sz w:val="24"/>
+          <w:szCs w:val="24"/>
+        </w:rPr>
+        <w:t>197 (2019). https://doi.org/10.1038/s42003-019-0452-0</w:t>
+      </w:r>
+    </w:p>
+    <w:p>
+      <w:pPr>
+        <w:rPr>
+          <w:rFonts w:ascii="Times New Roman" w:hAnsi="Times New Roman" w:cs="Times New Roman"/>
+          <w:sz w:val="24"/>
+          <w:szCs w:val="24"/>
+        </w:rPr>
+      </w:pPr>
+      <w:r>
+        <w:rPr>
+          <w:rFonts w:ascii="Times New Roman" w:hAnsi="Times New Roman" w:cs="Times New Roman"/>
+          <w:sz w:val="24"/>
+          <w:szCs w:val="24"/>
+        </w:rPr>
+        <w:tab/>
+        <w:t xml:space="preserve">This peer-reviewed paper made some waves in the fisheries community when it was published, as it is rare for teleost (bony fish) species to reach 100 years of age or more. The authors used bomb radiocarbon dating to verify their age estimates and determined that some of the bigmouth buffalo individuals in their sample were born before the first nuclear bombs were tested and deployed during World War Two. </w:t>
+      </w:r>
+      <w:r>
+        <w:rPr>
+          <w:rFonts w:ascii="Times New Roman" w:hAnsi="Times New Roman" w:cs="Times New Roman"/>
+          <w:sz w:val="24"/>
+          <w:szCs w:val="24"/>
+        </w:rPr>
+        <w:t xml:space="preserve">The authors claim that habitat fragmentation via dam building in the Upper Missouri River has affected bigmouth buffalo reproduction in the last century. </w:t>
+      </w:r>
+      <w:r>
+        <w:rPr>
+          <w:rFonts w:ascii="Times New Roman" w:hAnsi="Times New Roman" w:cs="Times New Roman"/>
+          <w:sz w:val="24"/>
+          <w:szCs w:val="24"/>
+        </w:rPr>
+        <w:t xml:space="preserve">The paper </w:t>
+      </w:r>
+      <w:r>
+        <w:rPr>
+          <w:rFonts w:ascii="Times New Roman" w:hAnsi="Times New Roman" w:cs="Times New Roman"/>
+          <w:sz w:val="24"/>
+          <w:szCs w:val="24"/>
+        </w:rPr>
+        <w:t xml:space="preserve">also </w:t>
+      </w:r>
+      <w:r>
+        <w:rPr>
+          <w:rFonts w:ascii="Times New Roman" w:hAnsi="Times New Roman" w:cs="Times New Roman"/>
+          <w:sz w:val="24"/>
+          <w:szCs w:val="24"/>
+        </w:rPr>
+        <w:t xml:space="preserve">cites recreational harvest of bigmouth buffalo as a threat to their persistence as a species because night </w:t>
+      </w:r>
+      <w:proofErr w:type="spellStart"/>
+      <w:r>
+        <w:rPr>
+          <w:rFonts w:ascii="Times New Roman" w:hAnsi="Times New Roman" w:cs="Times New Roman"/>
+          <w:sz w:val="24"/>
+          <w:szCs w:val="24"/>
+        </w:rPr>
+        <w:t>bowfishing</w:t>
+      </w:r>
+      <w:proofErr w:type="spellEnd"/>
+      <w:r>
+        <w:rPr>
+          <w:rFonts w:ascii="Times New Roman" w:hAnsi="Times New Roman" w:cs="Times New Roman"/>
+          <w:sz w:val="24"/>
+          <w:szCs w:val="24"/>
+        </w:rPr>
+        <w:t xml:space="preserve"> is becoming a popular sport</w:t>
+      </w:r>
+      <w:r>
+        <w:rPr>
+          <w:rFonts w:ascii="Times New Roman" w:hAnsi="Times New Roman" w:cs="Times New Roman"/>
+          <w:sz w:val="24"/>
+          <w:szCs w:val="24"/>
+        </w:rPr>
+        <w:t xml:space="preserve"> among anglers. </w:t>
+      </w:r>
+    </w:p>
+    <w:p>
+      <w:pPr>
+        <w:rPr>
+          <w:rFonts w:ascii="Times New Roman" w:hAnsi="Times New Roman" w:cs="Times New Roman"/>
+          <w:sz w:val="24"/>
+          <w:szCs w:val="24"/>
+        </w:rPr>
+      </w:pPr>
+      <w:r>
+        <w:rPr>
+          <w:rFonts w:ascii="Times New Roman" w:hAnsi="Times New Roman" w:cs="Times New Roman"/>
+          <w:sz w:val="24"/>
+          <w:szCs w:val="24"/>
+        </w:rPr>
+        <w:tab/>
+      </w:r>
+      <w:r>
+        <w:rPr>
+          <w:rFonts w:ascii="Times New Roman" w:hAnsi="Times New Roman" w:cs="Times New Roman"/>
+          <w:sz w:val="24"/>
+          <w:szCs w:val="24"/>
+        </w:rPr>
+        <w:t>Bigmouth buffalo is the primary species sought by commercial fishe</w:t>
+      </w:r>
+      <w:r>
+        <w:rPr>
+          <w:rFonts w:ascii="Times New Roman" w:hAnsi="Times New Roman" w:cs="Times New Roman"/>
+          <w:sz w:val="24"/>
+          <w:szCs w:val="24"/>
+        </w:rPr>
+        <w:t xml:space="preserve">rs in the inland waters of Iowa, due to a higher market value compared to other fish. This resource claims that </w:t>
+      </w:r>
+      <w:proofErr w:type="spellStart"/>
+      <w:r>
+        <w:rPr>
+          <w:rFonts w:ascii="Times New Roman" w:hAnsi="Times New Roman" w:cs="Times New Roman"/>
+          <w:sz w:val="24"/>
+          <w:szCs w:val="24"/>
+        </w:rPr>
+        <w:t>bowfishing</w:t>
+      </w:r>
+      <w:proofErr w:type="spellEnd"/>
+      <w:r>
+        <w:rPr>
+          <w:rFonts w:ascii="Times New Roman" w:hAnsi="Times New Roman" w:cs="Times New Roman"/>
+          <w:sz w:val="24"/>
+          <w:szCs w:val="24"/>
+        </w:rPr>
+        <w:t xml:space="preserve"> will exacerbate the effects of habitat fragmentation and will further harm these populations. While </w:t>
+      </w:r>
+      <w:proofErr w:type="spellStart"/>
+      <w:r>
+        <w:rPr>
+          <w:rFonts w:ascii="Times New Roman" w:hAnsi="Times New Roman" w:cs="Times New Roman"/>
+          <w:sz w:val="24"/>
+          <w:szCs w:val="24"/>
+        </w:rPr>
+        <w:t>bowfishing</w:t>
+      </w:r>
+      <w:proofErr w:type="spellEnd"/>
+      <w:r>
+        <w:rPr>
+          <w:rFonts w:ascii="Times New Roman" w:hAnsi="Times New Roman" w:cs="Times New Roman"/>
+          <w:sz w:val="24"/>
+          <w:szCs w:val="24"/>
+        </w:rPr>
+        <w:t xml:space="preserve"> is gaining in popularity, I am skeptical that there will be enough pressure from </w:t>
+      </w:r>
+      <w:proofErr w:type="spellStart"/>
+      <w:r>
+        <w:rPr>
+          <w:rFonts w:ascii="Times New Roman" w:hAnsi="Times New Roman" w:cs="Times New Roman"/>
+          <w:sz w:val="24"/>
+          <w:szCs w:val="24"/>
+        </w:rPr>
+        <w:t>bowfishing</w:t>
+      </w:r>
+      <w:proofErr w:type="spellEnd"/>
+      <w:r>
+        <w:rPr>
+          <w:rFonts w:ascii="Times New Roman" w:hAnsi="Times New Roman" w:cs="Times New Roman"/>
+          <w:sz w:val="24"/>
+          <w:szCs w:val="24"/>
+        </w:rPr>
+        <w:t xml:space="preserve"> to affect the buffalo populations in Iowa. Further, commercial harvest of bigmouth buffalo has been going on in the inland and border waters Iowa for a hundred years or more, yet fish recruitment still occurs and the outfits catching these fish for profit haven’t fished themselves out of a job yet. We have certainly observed some relatively old bigmouth buffalo from the Iowa lakes I study (30+ years) but none as old as this. Still, since bigmouth buffalo are native and overfishing could cause a population collapse, it is worth noting the dangers this source cautions against.</w:t>
+      </w:r>
+    </w:p>
+    <w:p>
+      <w:pPr>
+        <w:rPr>
+          <w:rFonts w:ascii="Times New Roman" w:hAnsi="Times New Roman" w:cs="Times New Roman"/>
+          <w:sz w:val="24"/>
+          <w:szCs w:val="24"/>
+        </w:rPr>
+      </w:pPr>
+    </w:p>
+    <w:p>
+      <w:pPr>
+        <w:rPr>
+          <w:rFonts w:ascii="Times New Roman" w:hAnsi="Times New Roman" w:cs="Times New Roman"/>
+          <w:sz w:val="24"/>
+          <w:szCs w:val="24"/>
+        </w:rPr>
+      </w:pPr>
+      <w:r>
+        <w:rPr>
+          <w:rFonts w:ascii="Times New Roman" w:hAnsi="Times New Roman" w:cs="Times New Roman"/>
+          <w:sz w:val="24"/>
+          <w:szCs w:val="24"/>
+        </w:rPr>
+        <w:t>Colvin, M. E., pierce. Strategies to control commercial harvest</w:t>
+      </w:r>
+    </w:p>
+    <w:p>
+      <w:pPr>
+        <w:rPr>
+          <w:rFonts w:ascii="Times New Roman" w:hAnsi="Times New Roman" w:cs="Times New Roman"/>
+          <w:sz w:val="24"/>
+          <w:szCs w:val="24"/>
+        </w:rPr>
+      </w:pPr>
+      <w:r>
+        <w:rPr>
+          <w:rFonts w:ascii="Times New Roman" w:hAnsi="Times New Roman" w:cs="Times New Roman"/>
+          <w:sz w:val="24"/>
+          <w:szCs w:val="24"/>
+        </w:rPr>
+        <w:tab/>
+        <w:t xml:space="preserve">This paper describes the negative ecosystem impacts of </w:t>
+      </w:r>
+      <w:r>
+        <w:rPr>
+          <w:rFonts w:ascii="Times New Roman" w:hAnsi="Times New Roman" w:cs="Times New Roman"/>
+          <w:sz w:val="24"/>
+          <w:szCs w:val="24"/>
+        </w:rPr>
+        <w:t xml:space="preserve">common </w:t>
+      </w:r>
+      <w:r>
+        <w:rPr>
+          <w:rFonts w:ascii="Times New Roman" w:hAnsi="Times New Roman" w:cs="Times New Roman"/>
+          <w:sz w:val="24"/>
+          <w:szCs w:val="24"/>
+        </w:rPr>
+        <w:t xml:space="preserve">carp, and </w:t>
+      </w:r>
+      <w:r>
+        <w:rPr>
+          <w:rFonts w:ascii="Times New Roman" w:hAnsi="Times New Roman" w:cs="Times New Roman"/>
+          <w:sz w:val="24"/>
+          <w:szCs w:val="24"/>
+        </w:rPr>
+        <w:t xml:space="preserve">discusses general carp reduction strategies before identifying the study objectives: simulating much the minimum reductions must be to control nuisance species. The paper describes how one million kilograms of carp have been harvested from Clear Lake, Iowa in the past 70 years. An important distinction the authors make is that most commercial harvest in Iowa is limited to short “pulses” </w:t>
+      </w:r>
+      <w:r>
+        <w:rPr>
+          <w:rFonts w:ascii="Times New Roman" w:hAnsi="Times New Roman" w:cs="Times New Roman"/>
+          <w:sz w:val="24"/>
+          <w:szCs w:val="24"/>
+        </w:rPr>
+        <w:lastRenderedPageBreak/>
+        <w:t>where the commercial fishing operations work on one lake at a time for a week or two, then move on t</w:t>
+      </w:r>
+      <w:r>
+        <w:rPr>
+          <w:rFonts w:ascii="Times New Roman" w:hAnsi="Times New Roman" w:cs="Times New Roman"/>
+          <w:sz w:val="24"/>
+          <w:szCs w:val="24"/>
+        </w:rPr>
+        <w:t>o another lake. Because of this, significant population reductions of non-native common carp (and hypothesized subsequent improvements to water quality) are hard to achieve. The authors use simulations to estimate effectiveness of three commercial harvest scenarios.</w:t>
+      </w:r>
+    </w:p>
+    <w:p>
+      <w:pPr>
+        <w:rPr>
+          <w:rFonts w:ascii="Times New Roman" w:hAnsi="Times New Roman" w:cs="Times New Roman"/>
+          <w:sz w:val="24"/>
+          <w:szCs w:val="24"/>
+        </w:rPr>
+      </w:pPr>
+      <w:r>
+        <w:rPr>
+          <w:rFonts w:ascii="Times New Roman" w:hAnsi="Times New Roman" w:cs="Times New Roman"/>
+          <w:sz w:val="24"/>
+          <w:szCs w:val="24"/>
+        </w:rPr>
+        <w:tab/>
+        <w:t xml:space="preserve">This paper highlights a common theme in the Iowa commercial fishing program: the amount of effort expended at any single lake is unlikely to cause permanent populations changes, and supplementing effort through market incentives may help achieve management goals. Adding incentives to harvest and setting quotas in the contracts were applied in Lost Island Lake, Iowa and the Iowa DNR were able to </w:t>
+      </w:r>
+      <w:r>
+        <w:rPr>
+          <w:rFonts w:ascii="Times New Roman" w:hAnsi="Times New Roman" w:cs="Times New Roman"/>
+          <w:sz w:val="24"/>
+          <w:szCs w:val="24"/>
+        </w:rPr>
+        <w:t>observe drastic reductions in carp populations there, followed by improvements to water quality. However, in that system they also installed fish barriers to prevent carp spawning and reproduction, plus stocking of predatory fish species to help combat any reproduction that still occurred. This paper was probably one of the first to suggest that obtaining initial biomass estimates to set harvest quotas of carp in Iowa would make reductions in biomass more effective.</w:t>
+      </w:r>
+    </w:p>
+    <w:p>
+      <w:pPr>
+        <w:rPr>
+          <w:rFonts w:ascii="Times New Roman" w:hAnsi="Times New Roman" w:cs="Times New Roman"/>
+          <w:sz w:val="24"/>
+          <w:szCs w:val="24"/>
+        </w:rPr>
+      </w:pPr>
+    </w:p>
+    <w:p>
+      <w:pPr>
+        <w:rPr>
+          <w:rFonts w:ascii="Times New Roman" w:hAnsi="Times New Roman" w:cs="Times New Roman"/>
+          <w:sz w:val="24"/>
+          <w:szCs w:val="24"/>
+        </w:rPr>
+      </w:pPr>
+      <w:r>
+        <w:rPr>
+          <w:rFonts w:ascii="Times New Roman" w:hAnsi="Times New Roman" w:cs="Times New Roman"/>
+          <w:sz w:val="24"/>
+          <w:szCs w:val="24"/>
+        </w:rPr>
+        <w:t>Weber. Simulated population responses of common carp to exploitation.</w:t>
+      </w:r>
+    </w:p>
+    <w:p>
+      <w:pPr>
+        <w:rPr>
+          <w:rFonts w:ascii="Times New Roman" w:hAnsi="Times New Roman" w:cs="Times New Roman"/>
+          <w:sz w:val="24"/>
+          <w:szCs w:val="24"/>
+        </w:rPr>
+      </w:pPr>
+      <w:r>
+        <w:rPr>
+          <w:rFonts w:ascii="Times New Roman" w:hAnsi="Times New Roman" w:cs="Times New Roman"/>
+          <w:sz w:val="24"/>
+          <w:szCs w:val="24"/>
+        </w:rPr>
+        <w:tab/>
+        <w:t xml:space="preserve">This paper quantified the effects of commercial harvest of common carp on the many potential ways fish populations can respond to and compensate for harvest. Specifically, if fish are released from density dependence after harvest survivors may grow faster or have more successful reproduction and recruitment. </w:t>
+      </w:r>
+      <w:r>
+        <w:rPr>
+          <w:rFonts w:ascii="Times New Roman" w:hAnsi="Times New Roman" w:cs="Times New Roman"/>
+          <w:sz w:val="24"/>
+          <w:szCs w:val="24"/>
+        </w:rPr>
+        <w:t xml:space="preserve">Simulations showed that high harvest rates lead to smaller size structures if carp exhibit consistent recruitment, but if their recruitment is more cyclic the reductions in population are not as great. The authors also showed that the largest reductions in abundance occur at low exploitation rates, and the relative change in population at high exploitation rates has a smaller effect on abundance, and that the response was similar in scenarios when carp had consistent recruitment and cyclic recruitment. </w:t>
+      </w:r>
+    </w:p>
+    <w:p>
+      <w:pPr>
+        <w:rPr>
+          <w:rFonts w:ascii="Times New Roman" w:hAnsi="Times New Roman" w:cs="Times New Roman"/>
+          <w:sz w:val="24"/>
+          <w:szCs w:val="24"/>
+        </w:rPr>
+      </w:pPr>
+      <w:r>
+        <w:rPr>
+          <w:rFonts w:ascii="Times New Roman" w:hAnsi="Times New Roman" w:cs="Times New Roman"/>
+          <w:sz w:val="24"/>
+          <w:szCs w:val="24"/>
+        </w:rPr>
+        <w:tab/>
+        <w:t xml:space="preserve">This source somewhat contradicts the previous source by saying the greatest effects of exploitation occur at low harvest rates, and the proportion of change in abundance and fish size decreases as exploitation increases. Since the authors observed similar responses in three lakes, it is probable that the trends observed are applicable to carp populations in similar systems across the plains regions. </w:t>
+      </w:r>
+      <w:r>
+        <w:rPr>
+          <w:rFonts w:ascii="Times New Roman" w:hAnsi="Times New Roman" w:cs="Times New Roman"/>
+          <w:sz w:val="24"/>
+          <w:szCs w:val="24"/>
+        </w:rPr>
+        <w:t>It was important to note in the discussion that commercial harvest gear is size selective, and many smaller fish will escape exploitation and continue to grow and reproduce, limiting the effectiveness of harvest at all levels of exploitation. The simulation results showing that harvest beyond 40% has less benefits (from a population management and control standpoint) is an argument against the implementation of incentivized harvest contracts.</w:t>
+      </w:r>
       <w:bookmarkStart w:id="0" w:name="_GoBack"/>
       <w:bookmarkEnd w:id="0"/>
+    </w:p>
+    <w:p>
+      <w:pPr>
+        <w:rPr>
+          <w:rFonts w:ascii="Times New Roman" w:hAnsi="Times New Roman" w:cs="Times New Roman"/>
+          <w:sz w:val="24"/>
+          <w:szCs w:val="24"/>
+        </w:rPr>
+      </w:pPr>
+    </w:p>
+    <w:p>
+      <w:pPr>
+        <w:rPr>
+          <w:rFonts w:ascii="Times New Roman" w:hAnsi="Times New Roman" w:cs="Times New Roman"/>
+          <w:sz w:val="24"/>
+          <w:szCs w:val="24"/>
+        </w:rPr>
+      </w:pPr>
     </w:p>
     <w:sectPr>
       <w:pgSz w:w="12240" w:h="15840"/>
@@ -1020,7 +1416,6 @@
   <w:style w:type="character" w:default="1" w:styleId="DefaultParagraphFont">
     <w:name w:val="Default Paragraph Font"/>
     <w:uiPriority w:val="1"/>
-    <w:semiHidden/>
     <w:unhideWhenUsed/>
   </w:style>
   <w:style w:type="table" w:default="1" w:styleId="TableNormal">

</xml_diff>

<commit_message>
Lots of personal laptop updates.... going to take this classic out of the house today. We'll see how things go.
</commit_message>
<xml_diff>
--- a/NREM 585/NREM 585_Annotated Bibliography_Simonson.docx
+++ b/NREM 585/NREM 585_Annotated Bibliography_Simonson.docx
@@ -1,6 +1,6 @@
 
 <file path=word/document.xml><?xml version="1.0" encoding="utf-8"?>
-<w:document xmlns:wpc="http://schemas.microsoft.com/office/word/2010/wordprocessingCanvas" xmlns:cx="http://schemas.microsoft.com/office/drawing/2014/chartex" xmlns:cx1="http://schemas.microsoft.com/office/drawing/2015/9/8/chartex" xmlns:mc="http://schemas.openxmlformats.org/markup-compatibility/2006" xmlns:o="urn:schemas-microsoft-com:office:office" xmlns:r="http://schemas.openxmlformats.org/officeDocument/2006/relationships" xmlns:m="http://schemas.openxmlformats.org/officeDocument/2006/math" xmlns:v="urn:schemas-microsoft-com:vml" xmlns:wp14="http://schemas.microsoft.com/office/word/2010/wordprocessingDrawing" xmlns:wp="http://schemas.openxmlformats.org/drawingml/2006/wordprocessingDrawing" xmlns:w10="urn:schemas-microsoft-com:office:word" xmlns:w="http://schemas.openxmlformats.org/wordprocessingml/2006/main" xmlns:w14="http://schemas.microsoft.com/office/word/2010/wordml" xmlns:w15="http://schemas.microsoft.com/office/word/2012/wordml" xmlns:w16se="http://schemas.microsoft.com/office/word/2015/wordml/symex" xmlns:wpg="http://schemas.microsoft.com/office/word/2010/wordprocessingGroup" xmlns:wpi="http://schemas.microsoft.com/office/word/2010/wordprocessingInk" xmlns:wne="http://schemas.microsoft.com/office/word/2006/wordml" xmlns:wps="http://schemas.microsoft.com/office/word/2010/wordprocessingShape" mc:Ignorable="w14 w15 w16se wp14">
+<w:document xmlns:wpc="http://schemas.microsoft.com/office/word/2010/wordprocessingCanvas" xmlns:cx="http://schemas.microsoft.com/office/drawing/2014/chartex" xmlns:cx1="http://schemas.microsoft.com/office/drawing/2015/9/8/chartex" xmlns:cx2="http://schemas.microsoft.com/office/drawing/2015/10/21/chartex" xmlns:cx3="http://schemas.microsoft.com/office/drawing/2016/5/9/chartex" xmlns:cx4="http://schemas.microsoft.com/office/drawing/2016/5/10/chartex" xmlns:cx5="http://schemas.microsoft.com/office/drawing/2016/5/11/chartex" xmlns:cx6="http://schemas.microsoft.com/office/drawing/2016/5/12/chartex" xmlns:cx7="http://schemas.microsoft.com/office/drawing/2016/5/13/chartex" xmlns:cx8="http://schemas.microsoft.com/office/drawing/2016/5/14/chartex" xmlns:mc="http://schemas.openxmlformats.org/markup-compatibility/2006" xmlns:aink="http://schemas.microsoft.com/office/drawing/2016/ink" xmlns:am3d="http://schemas.microsoft.com/office/drawing/2017/model3d" xmlns:o="urn:schemas-microsoft-com:office:office" xmlns:r="http://schemas.openxmlformats.org/officeDocument/2006/relationships" xmlns:m="http://schemas.openxmlformats.org/officeDocument/2006/math" xmlns:v="urn:schemas-microsoft-com:vml" xmlns:wp14="http://schemas.microsoft.com/office/word/2010/wordprocessingDrawing" xmlns:wp="http://schemas.openxmlformats.org/drawingml/2006/wordprocessingDrawing" xmlns:w10="urn:schemas-microsoft-com:office:word" xmlns:w="http://schemas.openxmlformats.org/wordprocessingml/2006/main" xmlns:w14="http://schemas.microsoft.com/office/word/2010/wordml" xmlns:w15="http://schemas.microsoft.com/office/word/2012/wordml" xmlns:w16cid="http://schemas.microsoft.com/office/word/2016/wordml/cid" xmlns:w16se="http://schemas.microsoft.com/office/word/2015/wordml/symex" xmlns:wpg="http://schemas.microsoft.com/office/word/2010/wordprocessingGroup" xmlns:wpi="http://schemas.microsoft.com/office/word/2010/wordprocessingInk" xmlns:wne="http://schemas.microsoft.com/office/word/2006/wordml" xmlns:wps="http://schemas.microsoft.com/office/word/2010/wordprocessingShape" mc:Ignorable="w14 w15 w16se w16cid wp14">
   <w:body>
     <w:p>
       <w:pPr>
@@ -200,6 +200,7 @@
     </w:p>
     <w:p>
       <w:pPr>
+        <w:ind w:left="540" w:hanging="540"/>
         <w:rPr>
           <w:rFonts w:ascii="Times New Roman" w:hAnsi="Times New Roman" w:cs="Times New Roman"/>
           <w:sz w:val="24"/>
@@ -230,6 +231,8 @@
         </w:rPr>
         <w:t>Natural Resource Commission Chapter 82: Commercial Fishing. Online. Accessed 28 February 2020.</w:t>
       </w:r>
+      <w:bookmarkStart w:id="0" w:name="_GoBack"/>
+      <w:bookmarkEnd w:id="0"/>
     </w:p>
     <w:p>
       <w:pPr>
@@ -287,6 +290,7 @@
     </w:p>
     <w:p>
       <w:pPr>
+        <w:ind w:left="540" w:hanging="540"/>
         <w:rPr>
           <w:rFonts w:ascii="Times New Roman" w:hAnsi="Times New Roman" w:cs="Times New Roman"/>
           <w:sz w:val="24"/>
@@ -405,6 +409,7 @@
     </w:p>
     <w:p>
       <w:pPr>
+        <w:ind w:left="540" w:hanging="540"/>
         <w:rPr>
           <w:rFonts w:ascii="Times New Roman" w:hAnsi="Times New Roman" w:cs="Times New Roman"/>
           <w:sz w:val="24"/>
@@ -492,380 +497,291 @@
     </w:p>
     <w:p>
       <w:pPr>
-        <w:rPr>
-          <w:rFonts w:ascii="Times New Roman" w:hAnsi="Times New Roman" w:cs="Times New Roman"/>
-          <w:sz w:val="24"/>
-          <w:szCs w:val="24"/>
-        </w:rPr>
-      </w:pPr>
-      <w:proofErr w:type="spellStart"/>
-      <w:r>
-        <w:rPr>
-          <w:rFonts w:ascii="Times New Roman" w:hAnsi="Times New Roman" w:cs="Times New Roman"/>
-          <w:sz w:val="24"/>
-          <w:szCs w:val="24"/>
-        </w:rPr>
-        <w:t>Lackmann</w:t>
-      </w:r>
-      <w:proofErr w:type="spellEnd"/>
-      <w:r>
-        <w:rPr>
-          <w:rFonts w:ascii="Times New Roman" w:hAnsi="Times New Roman" w:cs="Times New Roman"/>
-          <w:sz w:val="24"/>
-          <w:szCs w:val="24"/>
-        </w:rPr>
-        <w:t>, A.R., Andrews, A.H., Butler, M.G. </w:t>
-      </w:r>
-      <w:r>
-        <w:rPr>
-          <w:rFonts w:ascii="Times New Roman" w:hAnsi="Times New Roman" w:cs="Times New Roman"/>
-          <w:i/>
-          <w:iCs/>
-          <w:sz w:val="24"/>
-          <w:szCs w:val="24"/>
-        </w:rPr>
-        <w:t>et al.</w:t>
-      </w:r>
-      <w:r>
-        <w:rPr>
-          <w:rFonts w:ascii="Times New Roman" w:hAnsi="Times New Roman" w:cs="Times New Roman"/>
-          <w:sz w:val="24"/>
-          <w:szCs w:val="24"/>
-        </w:rPr>
-        <w:t> Bigmouth Buffalo </w:t>
-      </w:r>
-      <w:proofErr w:type="spellStart"/>
-      <w:r>
-        <w:rPr>
-          <w:rFonts w:ascii="Times New Roman" w:hAnsi="Times New Roman" w:cs="Times New Roman"/>
-          <w:i/>
-          <w:iCs/>
-          <w:sz w:val="24"/>
-          <w:szCs w:val="24"/>
-        </w:rPr>
-        <w:t>Ictiobus</w:t>
-      </w:r>
-      <w:proofErr w:type="spellEnd"/>
-      <w:r>
-        <w:rPr>
-          <w:rFonts w:ascii="Times New Roman" w:hAnsi="Times New Roman" w:cs="Times New Roman"/>
-          <w:i/>
-          <w:iCs/>
+        <w:widowControl w:val="0"/>
+        <w:autoSpaceDE w:val="0"/>
+        <w:autoSpaceDN w:val="0"/>
+        <w:adjustRightInd w:val="0"/>
+        <w:spacing w:line="240" w:lineRule="auto"/>
+        <w:ind w:left="480" w:hanging="480"/>
+        <w:rPr>
+          <w:rFonts w:ascii="Times New Roman" w:hAnsi="Times New Roman" w:cs="Times New Roman"/>
+          <w:noProof/>
+          <w:sz w:val="24"/>
+          <w:szCs w:val="24"/>
+        </w:rPr>
+      </w:pPr>
+      <w:r>
+        <w:rPr>
+          <w:rFonts w:ascii="Times New Roman" w:hAnsi="Times New Roman" w:cs="Times New Roman"/>
+          <w:noProof/>
+          <w:sz w:val="24"/>
+          <w:szCs w:val="24"/>
+        </w:rPr>
+        <w:t>Lackmann, A. R., A. H. Andrews, M. G. Butler, E. S. Bielak-Lackmann, and M. E. Clark. 2019. Bigmouth Buffalo Ictiobus cyprinellus sets freshwater teleost record as improved age analysis reveals centenarian longevity. Communications Biology 2:14.</w:t>
+      </w:r>
+    </w:p>
+    <w:p>
+      <w:pPr>
+        <w:rPr>
+          <w:rFonts w:ascii="Times New Roman" w:hAnsi="Times New Roman" w:cs="Times New Roman"/>
+          <w:sz w:val="24"/>
+          <w:szCs w:val="24"/>
+        </w:rPr>
+      </w:pPr>
+      <w:r>
+        <w:rPr>
+          <w:rFonts w:ascii="Times New Roman" w:hAnsi="Times New Roman" w:cs="Times New Roman"/>
+          <w:sz w:val="24"/>
+          <w:szCs w:val="24"/>
+        </w:rPr>
+        <w:tab/>
+      </w:r>
+      <w:r>
+        <w:rPr>
+          <w:rFonts w:ascii="Times New Roman" w:hAnsi="Times New Roman" w:cs="Times New Roman"/>
+          <w:sz w:val="24"/>
+          <w:szCs w:val="24"/>
+        </w:rPr>
+        <w:fldChar w:fldCharType="begin" w:fldLock="1"/>
+      </w:r>
+      <w:r>
+        <w:rPr>
+          <w:rFonts w:ascii="Times New Roman" w:hAnsi="Times New Roman" w:cs="Times New Roman"/>
+          <w:sz w:val="24"/>
+          <w:szCs w:val="24"/>
+        </w:rPr>
+        <w:instrText>ADDIN CSL_CITATION {"citationItems":[{"id":"ITEM-1","itemData":{"DOI":"https://doi.org/10.1038/s42003-019-0452-0","abstract":"Understanding the age structure and population dynamics of harvested species is crucial for\r\nsustainability, especially in fisheries. The Bigmouth Buffalo (Ictiobus cyprinellus) is a fish\r\nendemic to the Mississippi and Hudson Bay drainages. A valued food-fish for centuries, they\r\nare now a prized sportfish as night bowfishing has become a million-dollar industry in the\r\npast decade. All harvest is virtually unregulated and unstudied, and Bigmouth Buffalo are\r\ndeclining while little is known about their biology. Using thin-sectioned otoliths and bombradiocarbon dating, we find Bigmouth Buffalo can reach 112 years of age, more than quadrupling previous longevity estimates, making this the oldest known freshwater teleost\r\n(~12,000 species). We document numerous populations that are comprised largely\r\n(85–90%) of individuals over 80 years old, suggesting long-term recruitment failure\r\nsince dam construction in the 1930s. Our findings indicate Bigmouth Buffalo require urgent\r\nattention, while other understudied fishes may be threatened by similar ecological neglect.","author":[{"dropping-particle":"","family":"Lackmann","given":"Alec R.","non-dropping-particle":"","parse-names":false,"suffix":""},{"dropping-particle":"","family":"Andrews","given":"Allen H.","non-dropping-particle":"","parse-names":false,"suffix":""},{"dropping-particle":"","family":"Butler","given":"Malcolm G.","non-dropping-particle":"","parse-names":false,"suffix":""},{"dropping-particle":"","family":"Bielak-Lackmann","given":"Ewelina S.","non-dropping-particle":"","parse-names":false,"suffix":""},{"dropping-particle":"","family":"Clark","given":"Mark E.","non-dropping-particle":"","parse-names":false,"suffix":""}],"container-title":"Communications Biology","id":"ITEM-1","issue":"197","issued":{"date-parts":[["2019"]]},"page":"14","title":"Bigmouth Buffalo Ictiobus cyprinellus sets freshwater teleost record as improved age analysis reveals centenarian longevity","type":"article-journal","volume":"2"},"uris":["http://www.mendeley.com/documents/?uuid=56c870d6-1585-3bce-8948-197e8915606d"]}],"mendeley":{"formattedCitation":"(Lackmann et al. 2019)","manualFormatting":"Lackmann et al. 2019","plainTextFormattedCitation":"(Lackmann et al. 2019)","previouslyFormattedCitation":"(Lackmann et al. 2019)"},"properties":{"noteIndex":0},"schema":"https://github.com/citation-style-language/schema/raw/master/csl-citation.json"}</w:instrText>
+      </w:r>
+      <w:r>
+        <w:rPr>
+          <w:rFonts w:ascii="Times New Roman" w:hAnsi="Times New Roman" w:cs="Times New Roman"/>
+          <w:sz w:val="24"/>
+          <w:szCs w:val="24"/>
+        </w:rPr>
+        <w:fldChar w:fldCharType="separate"/>
+      </w:r>
+      <w:r>
+        <w:rPr>
+          <w:rFonts w:ascii="Times New Roman" w:hAnsi="Times New Roman" w:cs="Times New Roman"/>
+          <w:noProof/>
+          <w:sz w:val="24"/>
+          <w:szCs w:val="24"/>
+        </w:rPr>
+        <w:t>Lackmann et al. 2019</w:t>
+      </w:r>
+      <w:r>
+        <w:rPr>
+          <w:rFonts w:ascii="Times New Roman" w:hAnsi="Times New Roman" w:cs="Times New Roman"/>
+          <w:sz w:val="24"/>
+          <w:szCs w:val="24"/>
+        </w:rPr>
+        <w:fldChar w:fldCharType="end"/>
+      </w:r>
+      <w:r>
+        <w:rPr>
+          <w:rFonts w:ascii="Times New Roman" w:hAnsi="Times New Roman" w:cs="Times New Roman"/>
+          <w:sz w:val="24"/>
+          <w:szCs w:val="24"/>
+        </w:rPr>
+        <w:t xml:space="preserve"> made some waves in the fisheries community when it was published, as it is rare for teleost (bony fish) species to reach 100 years of age or more. The authors used bomb radiocarbon dating to verify their age estimates and determined that some of the bigmouth buffalo individuals in their sample were born before the first nuclear bombs were tested and deployed during World War Two. </w:t>
+      </w:r>
+      <w:r>
+        <w:rPr>
+          <w:rFonts w:ascii="Times New Roman" w:hAnsi="Times New Roman" w:cs="Times New Roman"/>
+          <w:sz w:val="24"/>
+          <w:szCs w:val="24"/>
+        </w:rPr>
+        <w:t xml:space="preserve">The authors claim that habitat fragmentation via dam building in the Upper Missouri River has affected bigmouth buffalo reproduction in the last century. </w:t>
+      </w:r>
+      <w:r>
+        <w:rPr>
+          <w:rFonts w:ascii="Times New Roman" w:hAnsi="Times New Roman" w:cs="Times New Roman"/>
+          <w:sz w:val="24"/>
+          <w:szCs w:val="24"/>
+        </w:rPr>
+        <w:t xml:space="preserve">The paper </w:t>
+      </w:r>
+      <w:r>
+        <w:rPr>
+          <w:rFonts w:ascii="Times New Roman" w:hAnsi="Times New Roman" w:cs="Times New Roman"/>
+          <w:sz w:val="24"/>
+          <w:szCs w:val="24"/>
+        </w:rPr>
+        <w:t xml:space="preserve">also </w:t>
+      </w:r>
+      <w:r>
+        <w:rPr>
+          <w:rFonts w:ascii="Times New Roman" w:hAnsi="Times New Roman" w:cs="Times New Roman"/>
+          <w:sz w:val="24"/>
+          <w:szCs w:val="24"/>
+        </w:rPr>
+        <w:t>cites recreational harvest of bigmouth buffalo as a threat to their persistence as a species because night bowfishing is becoming a popular sport</w:t>
+      </w:r>
+      <w:r>
+        <w:rPr>
+          <w:rFonts w:ascii="Times New Roman" w:hAnsi="Times New Roman" w:cs="Times New Roman"/>
+          <w:sz w:val="24"/>
+          <w:szCs w:val="24"/>
+        </w:rPr>
+        <w:t xml:space="preserve"> among anglers. </w:t>
+      </w:r>
+    </w:p>
+    <w:p>
+      <w:pPr>
+        <w:rPr>
+          <w:rFonts w:ascii="Times New Roman" w:hAnsi="Times New Roman" w:cs="Times New Roman"/>
+          <w:sz w:val="24"/>
+          <w:szCs w:val="24"/>
+        </w:rPr>
+      </w:pPr>
+      <w:r>
+        <w:rPr>
+          <w:rFonts w:ascii="Times New Roman" w:hAnsi="Times New Roman" w:cs="Times New Roman"/>
+          <w:sz w:val="24"/>
+          <w:szCs w:val="24"/>
+        </w:rPr>
+        <w:tab/>
+        <w:t>Bigmouth buffalo is the primary species sought by commercial fishers in the inland waters of Iowa, due to a higher market value compared to other fish. This resource claims that bowfishing will exacerbate the effects of habitat fragmentation and will further harm these populations. While bowfishing is gaining in popularity, I am skeptical that there will be enough pressure from bowfishing to affect the buffalo populations in Iowa. Further, commercial harvest of bigmouth buffalo has been going on in the inland and border waters Iowa for a hundred years or more, yet fish recruitment still occurs and the outfits catching these fish for profit haven’t fished themselves out of a job yet. We have certainly observed some relatively old bigmouth buffalo from the Iowa lakes I study (30+ years) but none as old as this. Still, since bigmouth buffalo are native and overfishing could cause a population collapse, it is worth noting the dangers this source cautions against.</w:t>
+      </w:r>
+    </w:p>
+    <w:p>
+      <w:pPr>
+        <w:rPr>
+          <w:rFonts w:ascii="Times New Roman" w:hAnsi="Times New Roman" w:cs="Times New Roman"/>
+          <w:sz w:val="24"/>
+          <w:szCs w:val="24"/>
+        </w:rPr>
+      </w:pPr>
+    </w:p>
+    <w:p>
+      <w:pPr>
+        <w:widowControl w:val="0"/>
+        <w:autoSpaceDE w:val="0"/>
+        <w:autoSpaceDN w:val="0"/>
+        <w:adjustRightInd w:val="0"/>
+        <w:spacing w:line="240" w:lineRule="auto"/>
+        <w:ind w:left="480" w:hanging="480"/>
+        <w:rPr>
+          <w:rFonts w:ascii="Times New Roman" w:hAnsi="Times New Roman" w:cs="Times New Roman"/>
+          <w:noProof/>
+          <w:sz w:val="24"/>
+          <w:szCs w:val="24"/>
+        </w:rPr>
+      </w:pPr>
+      <w:r>
+        <w:rPr>
+          <w:rFonts w:ascii="Times New Roman" w:hAnsi="Times New Roman" w:cs="Times New Roman"/>
+          <w:noProof/>
+          <w:sz w:val="24"/>
+          <w:szCs w:val="24"/>
+        </w:rPr>
+        <w:t>Colvin, M. E., C. L. Pierce, T. W. Stewart, and S. E. Grummer. 2012. Strategies to control a common carp population by pulsed commercial harvest. North American Journal of Fisheries Management 32:1251–1264.</w:t>
+      </w:r>
+    </w:p>
+    <w:p>
+      <w:pPr>
+        <w:rPr>
+          <w:rFonts w:ascii="Times New Roman" w:hAnsi="Times New Roman" w:cs="Times New Roman"/>
+          <w:sz w:val="24"/>
+          <w:szCs w:val="24"/>
+        </w:rPr>
+      </w:pPr>
+      <w:r>
+        <w:rPr>
+          <w:rFonts w:ascii="Times New Roman" w:hAnsi="Times New Roman" w:cs="Times New Roman"/>
+          <w:sz w:val="24"/>
+          <w:szCs w:val="24"/>
+        </w:rPr>
+        <w:tab/>
+      </w:r>
+      <w:r>
+        <w:rPr>
+          <w:rFonts w:ascii="Times New Roman" w:hAnsi="Times New Roman" w:cs="Times New Roman"/>
+          <w:sz w:val="24"/>
+          <w:szCs w:val="24"/>
+        </w:rPr>
+        <w:fldChar w:fldCharType="begin" w:fldLock="1"/>
+      </w:r>
+      <w:r>
+        <w:rPr>
+          <w:rFonts w:ascii="Times New Roman" w:hAnsi="Times New Roman" w:cs="Times New Roman"/>
+          <w:sz w:val="24"/>
+          <w:szCs w:val="24"/>
+        </w:rPr>
+        <w:instrText>ADDIN CSL_CITATION {"citationItems":[{"id":"ITEM-1","itemData":{"DOI":"10.1080/02755947.2012.728175","ISSN":"02755947","abstract":"Commercial fisheries are commonly used to manage nuisance fishes in freshwater systems, but such efforts are often unsuccessful. Strategies for successfully controlling a nuisance population of common carp Cyprinus carpio by pulsed commercial harvest were evaluated with a combination of (1) field sampling, (2) population estimation and CPUE indexing, and (3) simulation using an exponential semidiscrete biomass dynamics model (SDBDM). The range of annual fishing mortalities (F) that resulted in successful control (F = 0.244-0.265) was narrow. Common carp biomass dynamics were sensitive to unintentional underharvest due to high rates of surplus production and a biomass doubling time of 2.7 years. Simulations indicated that biomanipulation never achieved successful control unless supplemental fishing mortality was imposed. Harvest of a majority of annual production was required to achieve successful control, as indicated by the ecotrophic coefficient (EC). Readily available biomass data and tools such as SDBDMs and ECs can be used in an adaptive management framework to successfully control common carp and other nuisance fishes by pulsed commercial fishing. © American Fisheries Society 2012.","author":[{"dropping-particle":"","family":"Colvin","given":"Michael E","non-dropping-particle":"","parse-names":false,"suffix":""},{"dropping-particle":"","family":"Pierce","given":"Clay L","non-dropping-particle":"","parse-names":false,"suffix":""},{"dropping-particle":"","family":"Stewart","given":"Timothy W","non-dropping-particle":"","parse-names":false,"suffix":""},{"dropping-particle":"","family":"Grummer","given":"Scott E","non-dropping-particle":"","parse-names":false,"suffix":""}],"container-title":"North American Journal of Fisheries Management","id":"ITEM-1","issue":"6","issued":{"date-parts":[["2012"]]},"page":"1251-1264","title":"Strategies to control a common carp population by pulsed commercial harvest","type":"article-journal","volume":"32"},"uris":["http://www.mendeley.com/documents/?uuid=1fdda5ed-d625-346b-9bd6-629a82482501"]}],"mendeley":{"formattedCitation":"(Colvin et al. 2012)","manualFormatting":"Colvin et al. 2012","plainTextFormattedCitation":"(Colvin et al. 2012)","previouslyFormattedCitation":"(Colvin et al. 2012)"},"properties":{"noteIndex":0},"schema":"https://github.com/citation-style-language/schema/raw/master/csl-citation.json"}</w:instrText>
+      </w:r>
+      <w:r>
+        <w:rPr>
+          <w:rFonts w:ascii="Times New Roman" w:hAnsi="Times New Roman" w:cs="Times New Roman"/>
+          <w:sz w:val="24"/>
+          <w:szCs w:val="24"/>
+        </w:rPr>
+        <w:fldChar w:fldCharType="separate"/>
+      </w:r>
+      <w:r>
+        <w:rPr>
+          <w:rFonts w:ascii="Times New Roman" w:hAnsi="Times New Roman" w:cs="Times New Roman"/>
+          <w:noProof/>
+          <w:sz w:val="24"/>
+          <w:szCs w:val="24"/>
+        </w:rPr>
+        <w:t>Colvin et al. 2012</w:t>
+      </w:r>
+      <w:r>
+        <w:rPr>
+          <w:rFonts w:ascii="Times New Roman" w:hAnsi="Times New Roman" w:cs="Times New Roman"/>
+          <w:sz w:val="24"/>
+          <w:szCs w:val="24"/>
+        </w:rPr>
+        <w:fldChar w:fldCharType="end"/>
+      </w:r>
+      <w:r>
+        <w:rPr>
+          <w:rFonts w:ascii="Times New Roman" w:hAnsi="Times New Roman" w:cs="Times New Roman"/>
           <w:sz w:val="24"/>
           <w:szCs w:val="24"/>
         </w:rPr>
         <w:t xml:space="preserve"> </w:t>
       </w:r>
-      <w:proofErr w:type="spellStart"/>
-      <w:r>
-        <w:rPr>
-          <w:rFonts w:ascii="Times New Roman" w:hAnsi="Times New Roman" w:cs="Times New Roman"/>
-          <w:i/>
-          <w:iCs/>
-          <w:sz w:val="24"/>
-          <w:szCs w:val="24"/>
-        </w:rPr>
-        <w:t>cyprinellus</w:t>
-      </w:r>
-      <w:proofErr w:type="spellEnd"/>
-      <w:r>
-        <w:rPr>
-          <w:rFonts w:ascii="Times New Roman" w:hAnsi="Times New Roman" w:cs="Times New Roman"/>
-          <w:sz w:val="24"/>
-          <w:szCs w:val="24"/>
-        </w:rPr>
-        <w:t> sets freshwater teleost record as improved age analysis reveals centenarian longevity. </w:t>
-      </w:r>
-      <w:proofErr w:type="spellStart"/>
-      <w:r>
-        <w:rPr>
-          <w:rFonts w:ascii="Times New Roman" w:hAnsi="Times New Roman" w:cs="Times New Roman"/>
-          <w:i/>
-          <w:iCs/>
-          <w:sz w:val="24"/>
-          <w:szCs w:val="24"/>
-        </w:rPr>
-        <w:t>Commun</w:t>
-      </w:r>
-      <w:proofErr w:type="spellEnd"/>
-      <w:r>
-        <w:rPr>
-          <w:rFonts w:ascii="Times New Roman" w:hAnsi="Times New Roman" w:cs="Times New Roman"/>
-          <w:i/>
-          <w:iCs/>
+      <w:r>
+        <w:rPr>
+          <w:rFonts w:ascii="Times New Roman" w:hAnsi="Times New Roman" w:cs="Times New Roman"/>
+          <w:sz w:val="24"/>
+          <w:szCs w:val="24"/>
+        </w:rPr>
+        <w:t xml:space="preserve">describe the negative ecosystem impacts of </w:t>
+      </w:r>
+      <w:r>
+        <w:rPr>
+          <w:rFonts w:ascii="Times New Roman" w:hAnsi="Times New Roman" w:cs="Times New Roman"/>
+          <w:sz w:val="24"/>
+          <w:szCs w:val="24"/>
+        </w:rPr>
+        <w:t xml:space="preserve">common </w:t>
+      </w:r>
+      <w:r>
+        <w:rPr>
+          <w:rFonts w:ascii="Times New Roman" w:hAnsi="Times New Roman" w:cs="Times New Roman"/>
+          <w:sz w:val="24"/>
+          <w:szCs w:val="24"/>
+        </w:rPr>
+        <w:t>carp and</w:t>
+      </w:r>
+      <w:r>
+        <w:rPr>
+          <w:rFonts w:ascii="Times New Roman" w:hAnsi="Times New Roman" w:cs="Times New Roman"/>
           <w:sz w:val="24"/>
           <w:szCs w:val="24"/>
         </w:rPr>
         <w:t xml:space="preserve"> </w:t>
       </w:r>
-      <w:proofErr w:type="spellStart"/>
-      <w:r>
-        <w:rPr>
-          <w:rFonts w:ascii="Times New Roman" w:hAnsi="Times New Roman" w:cs="Times New Roman"/>
-          <w:i/>
-          <w:iCs/>
-          <w:sz w:val="24"/>
-          <w:szCs w:val="24"/>
-        </w:rPr>
-        <w:t>Biol</w:t>
-      </w:r>
-      <w:proofErr w:type="spellEnd"/>
-      <w:r>
-        <w:rPr>
-          <w:rFonts w:ascii="Times New Roman" w:hAnsi="Times New Roman" w:cs="Times New Roman"/>
-          <w:sz w:val="24"/>
-          <w:szCs w:val="24"/>
-        </w:rPr>
-        <w:t> </w:t>
-      </w:r>
-      <w:r>
-        <w:rPr>
-          <w:rFonts w:ascii="Times New Roman" w:hAnsi="Times New Roman" w:cs="Times New Roman"/>
-          <w:b/>
-          <w:bCs/>
-          <w:sz w:val="24"/>
-          <w:szCs w:val="24"/>
-        </w:rPr>
-        <w:t>2, </w:t>
-      </w:r>
-      <w:r>
-        <w:rPr>
-          <w:rFonts w:ascii="Times New Roman" w:hAnsi="Times New Roman" w:cs="Times New Roman"/>
-          <w:sz w:val="24"/>
-          <w:szCs w:val="24"/>
-        </w:rPr>
-        <w:t>197 (2019). https://doi.org/10.1038/s42003-019-0452-0</w:t>
-      </w:r>
-    </w:p>
-    <w:p>
-      <w:pPr>
-        <w:rPr>
-          <w:rFonts w:ascii="Times New Roman" w:hAnsi="Times New Roman" w:cs="Times New Roman"/>
-          <w:sz w:val="24"/>
-          <w:szCs w:val="24"/>
-        </w:rPr>
-      </w:pPr>
-      <w:r>
-        <w:rPr>
-          <w:rFonts w:ascii="Times New Roman" w:hAnsi="Times New Roman" w:cs="Times New Roman"/>
-          <w:sz w:val="24"/>
-          <w:szCs w:val="24"/>
-        </w:rPr>
-        <w:tab/>
-        <w:t xml:space="preserve">This peer-reviewed paper made some waves in the fisheries community when it was published, as it is rare for teleost (bony fish) species to reach 100 years of age or more. The authors used bomb radiocarbon dating to verify their age estimates and determined that some of the bigmouth buffalo individuals in their sample were born before the first nuclear bombs were tested and deployed during World War Two. </w:t>
-      </w:r>
-      <w:r>
-        <w:rPr>
-          <w:rFonts w:ascii="Times New Roman" w:hAnsi="Times New Roman" w:cs="Times New Roman"/>
-          <w:sz w:val="24"/>
-          <w:szCs w:val="24"/>
-        </w:rPr>
-        <w:t xml:space="preserve">The authors claim that habitat fragmentation via dam building in the Upper Missouri River has affected bigmouth buffalo reproduction in the last century. </w:t>
-      </w:r>
-      <w:r>
-        <w:rPr>
-          <w:rFonts w:ascii="Times New Roman" w:hAnsi="Times New Roman" w:cs="Times New Roman"/>
-          <w:sz w:val="24"/>
-          <w:szCs w:val="24"/>
-        </w:rPr>
-        <w:t xml:space="preserve">The paper </w:t>
-      </w:r>
-      <w:r>
-        <w:rPr>
-          <w:rFonts w:ascii="Times New Roman" w:hAnsi="Times New Roman" w:cs="Times New Roman"/>
-          <w:sz w:val="24"/>
-          <w:szCs w:val="24"/>
-        </w:rPr>
-        <w:t xml:space="preserve">also </w:t>
-      </w:r>
-      <w:r>
-        <w:rPr>
-          <w:rFonts w:ascii="Times New Roman" w:hAnsi="Times New Roman" w:cs="Times New Roman"/>
-          <w:sz w:val="24"/>
-          <w:szCs w:val="24"/>
-        </w:rPr>
-        <w:t xml:space="preserve">cites recreational harvest of bigmouth buffalo as a threat to their persistence as a species because night </w:t>
-      </w:r>
-      <w:proofErr w:type="spellStart"/>
-      <w:r>
-        <w:rPr>
-          <w:rFonts w:ascii="Times New Roman" w:hAnsi="Times New Roman" w:cs="Times New Roman"/>
-          <w:sz w:val="24"/>
-          <w:szCs w:val="24"/>
-        </w:rPr>
-        <w:t>bowfishing</w:t>
-      </w:r>
-      <w:proofErr w:type="spellEnd"/>
-      <w:r>
-        <w:rPr>
-          <w:rFonts w:ascii="Times New Roman" w:hAnsi="Times New Roman" w:cs="Times New Roman"/>
-          <w:sz w:val="24"/>
-          <w:szCs w:val="24"/>
-        </w:rPr>
-        <w:t xml:space="preserve"> is becoming a popular sport</w:t>
-      </w:r>
-      <w:r>
-        <w:rPr>
-          <w:rFonts w:ascii="Times New Roman" w:hAnsi="Times New Roman" w:cs="Times New Roman"/>
-          <w:sz w:val="24"/>
-          <w:szCs w:val="24"/>
-        </w:rPr>
-        <w:t xml:space="preserve"> among anglers. </w:t>
-      </w:r>
-    </w:p>
-    <w:p>
-      <w:pPr>
-        <w:rPr>
-          <w:rFonts w:ascii="Times New Roman" w:hAnsi="Times New Roman" w:cs="Times New Roman"/>
-          <w:sz w:val="24"/>
-          <w:szCs w:val="24"/>
-        </w:rPr>
-      </w:pPr>
-      <w:r>
-        <w:rPr>
-          <w:rFonts w:ascii="Times New Roman" w:hAnsi="Times New Roman" w:cs="Times New Roman"/>
-          <w:sz w:val="24"/>
-          <w:szCs w:val="24"/>
-        </w:rPr>
-        <w:tab/>
-      </w:r>
-      <w:r>
-        <w:rPr>
-          <w:rFonts w:ascii="Times New Roman" w:hAnsi="Times New Roman" w:cs="Times New Roman"/>
-          <w:sz w:val="24"/>
-          <w:szCs w:val="24"/>
-        </w:rPr>
-        <w:t>Bigmouth buffalo is the primary species sought by commercial fishe</w:t>
-      </w:r>
-      <w:r>
-        <w:rPr>
-          <w:rFonts w:ascii="Times New Roman" w:hAnsi="Times New Roman" w:cs="Times New Roman"/>
-          <w:sz w:val="24"/>
-          <w:szCs w:val="24"/>
-        </w:rPr>
-        <w:t xml:space="preserve">rs in the inland waters of Iowa, due to a higher market value compared to other fish. This resource claims that </w:t>
-      </w:r>
-      <w:proofErr w:type="spellStart"/>
-      <w:r>
-        <w:rPr>
-          <w:rFonts w:ascii="Times New Roman" w:hAnsi="Times New Roman" w:cs="Times New Roman"/>
-          <w:sz w:val="24"/>
-          <w:szCs w:val="24"/>
-        </w:rPr>
-        <w:t>bowfishing</w:t>
-      </w:r>
-      <w:proofErr w:type="spellEnd"/>
-      <w:r>
-        <w:rPr>
-          <w:rFonts w:ascii="Times New Roman" w:hAnsi="Times New Roman" w:cs="Times New Roman"/>
-          <w:sz w:val="24"/>
-          <w:szCs w:val="24"/>
-        </w:rPr>
-        <w:t xml:space="preserve"> will exacerbate the effects of habitat fragmentation and will further harm these populations. While </w:t>
-      </w:r>
-      <w:proofErr w:type="spellStart"/>
-      <w:r>
-        <w:rPr>
-          <w:rFonts w:ascii="Times New Roman" w:hAnsi="Times New Roman" w:cs="Times New Roman"/>
-          <w:sz w:val="24"/>
-          <w:szCs w:val="24"/>
-        </w:rPr>
-        <w:t>bowfishing</w:t>
-      </w:r>
-      <w:proofErr w:type="spellEnd"/>
-      <w:r>
-        <w:rPr>
-          <w:rFonts w:ascii="Times New Roman" w:hAnsi="Times New Roman" w:cs="Times New Roman"/>
-          <w:sz w:val="24"/>
-          <w:szCs w:val="24"/>
-        </w:rPr>
-        <w:t xml:space="preserve"> is gaining in popularity, I am skeptical that there will be enough pressure from </w:t>
-      </w:r>
-      <w:proofErr w:type="spellStart"/>
-      <w:r>
-        <w:rPr>
-          <w:rFonts w:ascii="Times New Roman" w:hAnsi="Times New Roman" w:cs="Times New Roman"/>
-          <w:sz w:val="24"/>
-          <w:szCs w:val="24"/>
-        </w:rPr>
-        <w:t>bowfishing</w:t>
-      </w:r>
-      <w:proofErr w:type="spellEnd"/>
-      <w:r>
-        <w:rPr>
-          <w:rFonts w:ascii="Times New Roman" w:hAnsi="Times New Roman" w:cs="Times New Roman"/>
-          <w:sz w:val="24"/>
-          <w:szCs w:val="24"/>
-        </w:rPr>
-        <w:t xml:space="preserve"> to affect the buffalo populations in Iowa. Further, commercial harvest of bigmouth buffalo has been going on in the inland and border waters Iowa for a hundred years or more, yet fish recruitment still occurs and the outfits catching these fish for profit haven’t fished themselves out of a job yet. We have certainly observed some relatively old bigmouth buffalo from the Iowa lakes I study (30+ years) but none as old as this. Still, since bigmouth buffalo are native and overfishing could cause a population collapse, it is worth noting the dangers this source cautions against.</w:t>
-      </w:r>
-    </w:p>
-    <w:p>
-      <w:pPr>
-        <w:rPr>
-          <w:rFonts w:ascii="Times New Roman" w:hAnsi="Times New Roman" w:cs="Times New Roman"/>
-          <w:sz w:val="24"/>
-          <w:szCs w:val="24"/>
-        </w:rPr>
-      </w:pPr>
-    </w:p>
-    <w:p>
-      <w:pPr>
-        <w:rPr>
-          <w:rFonts w:ascii="Times New Roman" w:hAnsi="Times New Roman" w:cs="Times New Roman"/>
-          <w:sz w:val="24"/>
-          <w:szCs w:val="24"/>
-        </w:rPr>
-      </w:pPr>
-      <w:r>
-        <w:rPr>
-          <w:rFonts w:ascii="Times New Roman" w:hAnsi="Times New Roman" w:cs="Times New Roman"/>
-          <w:sz w:val="24"/>
-          <w:szCs w:val="24"/>
-        </w:rPr>
-        <w:t>Colvin, M. E., pierce. Strategies to control commercial harvest</w:t>
-      </w:r>
-    </w:p>
-    <w:p>
-      <w:pPr>
-        <w:rPr>
-          <w:rFonts w:ascii="Times New Roman" w:hAnsi="Times New Roman" w:cs="Times New Roman"/>
-          <w:sz w:val="24"/>
-          <w:szCs w:val="24"/>
-        </w:rPr>
-      </w:pPr>
-      <w:r>
-        <w:rPr>
-          <w:rFonts w:ascii="Times New Roman" w:hAnsi="Times New Roman" w:cs="Times New Roman"/>
-          <w:sz w:val="24"/>
-          <w:szCs w:val="24"/>
-        </w:rPr>
-        <w:tab/>
-        <w:t xml:space="preserve">This paper describes the negative ecosystem impacts of </w:t>
-      </w:r>
-      <w:r>
-        <w:rPr>
-          <w:rFonts w:ascii="Times New Roman" w:hAnsi="Times New Roman" w:cs="Times New Roman"/>
-          <w:sz w:val="24"/>
-          <w:szCs w:val="24"/>
-        </w:rPr>
-        <w:t xml:space="preserve">common </w:t>
-      </w:r>
-      <w:r>
-        <w:rPr>
-          <w:rFonts w:ascii="Times New Roman" w:hAnsi="Times New Roman" w:cs="Times New Roman"/>
-          <w:sz w:val="24"/>
-          <w:szCs w:val="24"/>
-        </w:rPr>
-        <w:t xml:space="preserve">carp, and </w:t>
-      </w:r>
-      <w:r>
-        <w:rPr>
-          <w:rFonts w:ascii="Times New Roman" w:hAnsi="Times New Roman" w:cs="Times New Roman"/>
-          <w:sz w:val="24"/>
-          <w:szCs w:val="24"/>
-        </w:rPr>
-        <w:t xml:space="preserve">discusses general carp reduction strategies before identifying the study objectives: simulating much the minimum reductions must be to control nuisance species. The paper describes how one million kilograms of carp have been harvested from Clear Lake, Iowa in the past 70 years. An important distinction the authors make is that most commercial harvest in Iowa is limited to short “pulses” </w:t>
+      <w:r>
+        <w:rPr>
+          <w:rFonts w:ascii="Times New Roman" w:hAnsi="Times New Roman" w:cs="Times New Roman"/>
+          <w:sz w:val="24"/>
+          <w:szCs w:val="24"/>
+        </w:rPr>
+        <w:t xml:space="preserve">discusses general carp reduction strategies before identifying the study objectives: simulating much the minimum reductions must be to control nuisance species. The paper describes how one million kilograms of carp have been harvested from Clear Lake, Iowa in the past 70 years. An important distinction the authors make is that most commercial harvest in Iowa is limited to short </w:t>
       </w:r>
       <w:r>
         <w:rPr>
@@ -874,7 +790,7 @@
           <w:szCs w:val="24"/>
         </w:rPr>
         <w:lastRenderedPageBreak/>
-        <w:t>where the commercial fishing operations work on one lake at a time for a week or two, then move on t</w:t>
+        <w:t>“pulses” where the commercial fishing operations work on one lake at a time for a week or two, then move on t</w:t>
       </w:r>
       <w:r>
         <w:rPr>
@@ -922,19 +838,26 @@
     </w:p>
     <w:p>
       <w:pPr>
-        <w:rPr>
-          <w:rFonts w:ascii="Times New Roman" w:hAnsi="Times New Roman" w:cs="Times New Roman"/>
-          <w:sz w:val="24"/>
-          <w:szCs w:val="24"/>
-        </w:rPr>
-      </w:pPr>
-      <w:r>
-        <w:rPr>
-          <w:rFonts w:ascii="Times New Roman" w:hAnsi="Times New Roman" w:cs="Times New Roman"/>
-          <w:sz w:val="24"/>
-          <w:szCs w:val="24"/>
-        </w:rPr>
-        <w:t>Weber. Simulated population responses of common carp to exploitation.</w:t>
+        <w:widowControl w:val="0"/>
+        <w:autoSpaceDE w:val="0"/>
+        <w:autoSpaceDN w:val="0"/>
+        <w:adjustRightInd w:val="0"/>
+        <w:spacing w:line="240" w:lineRule="auto"/>
+        <w:ind w:left="480" w:hanging="480"/>
+        <w:rPr>
+          <w:rFonts w:ascii="Times New Roman" w:hAnsi="Times New Roman" w:cs="Times New Roman"/>
+          <w:noProof/>
+          <w:sz w:val="24"/>
+        </w:rPr>
+      </w:pPr>
+      <w:r>
+        <w:rPr>
+          <w:rFonts w:ascii="Times New Roman" w:hAnsi="Times New Roman" w:cs="Times New Roman"/>
+          <w:noProof/>
+          <w:sz w:val="24"/>
+          <w:szCs w:val="24"/>
+        </w:rPr>
+        <w:t>Weber, M. J., M. J. Hennen, and Mi. L. Brown. 2011. Simulated Population Responses of Common Carp to Commercial Exploitation. North American Journal of Fisheries Management 31:269–279.</w:t>
       </w:r>
     </w:p>
     <w:p>
@@ -952,7 +875,63 @@
           <w:szCs w:val="24"/>
         </w:rPr>
         <w:tab/>
-        <w:t xml:space="preserve">This paper quantified the effects of commercial harvest of common carp on the many potential ways fish populations can respond to and compensate for harvest. Specifically, if fish are released from density dependence after harvest survivors may grow faster or have more successful reproduction and recruitment. </w:t>
+      </w:r>
+      <w:r>
+        <w:rPr>
+          <w:rFonts w:ascii="Times New Roman" w:hAnsi="Times New Roman" w:cs="Times New Roman"/>
+          <w:sz w:val="24"/>
+          <w:szCs w:val="24"/>
+        </w:rPr>
+        <w:fldChar w:fldCharType="begin" w:fldLock="1"/>
+      </w:r>
+      <w:r>
+        <w:rPr>
+          <w:rFonts w:ascii="Times New Roman" w:hAnsi="Times New Roman" w:cs="Times New Roman"/>
+          <w:sz w:val="24"/>
+          <w:szCs w:val="24"/>
+        </w:rPr>
+        <w:instrText>ADDIN CSL_CITATION {"citationItems":[{"id":"ITEM-1","itemData":{"DOI":"10.1080/02755947.2011.574923","abstract":"Abstract Common carp Cyprinus carpio is a widespread invasive species that can become highly abundant and have deleterious ecosystem effects. Thus, aquatic resource managers are interested in controlling common carp populations, but control is difficult, in part, because of the inherent uncertainty as to how populations respond to exploitation. To better understand this response, we evaluated the population dynamics (recruitment, growth, and mortality) of common carp in three natural lakes in eastern South Dakota. Common carp exhibited similar population dynamics across these three systems, which were characterized by consistent recruitment (ages 3–15 being present), fast growth (K = 0.37–0.59), and low mortality (A = 1–7%). We then modeled the effects of commercial exploitation on size structure, abundance, and egg production to determine its utility as a management tool to control populations. All three populations responded similarly to exploitation simulations in which a 575-mm length restriction represented commercial gear selectivity. Simulated common carp size structure declined modestly (9–37%) in all simulations. The abundance of common carp declined dramatically (28–56% of starting levels) at low levels of exploitation (0–20%), but exploitation greater than 40% had little additive effect, the final populations only being reduced 49–79% despite high exploitation (&gt;90%). At a moderate level of exploitation (40%), maximum lifetime egg production was reduced to 77–89% of starting levels, indicating the potential for recruitment overfishing. Exploitation further reduced common carp size structure, abundance, and egg production when simulations were not size selective. Our results provide insights into the ways in which common carp populations may respond to exploitation. Although commercial exploitation may be able to partially control populations, an integrated removal approach that removes all sizes of common carp has a greater chance of controlling population abundance and reducing the perturbations induced by this invasive species.","author":[{"dropping-particle":"","family":"Weber","given":"Michael J.","non-dropping-particle":"","parse-names":false,"suffix":""},{"dropping-particle":"","family":"Hennen","given":"Matthew J.","non-dropping-particle":"","parse-names":false,"suffix":""},{"dropping-particle":"","family":"Brown","given":"MIchael L.","non-dropping-particle":"","parse-names":false,"suffix":""}],"container-title":"North American Journal of Fisheries Management","id":"ITEM-1","issue":"2","issued":{"date-parts":[["2011"]]},"page":"269-279","title":"Simulated Population Responses of Common Carp to Commercial Exploitation","type":"article-journal","volume":"31"},"uris":["http://www.mendeley.com/documents/?uuid=d6932633-e3a9-3be0-833b-a37be206ba37"]}],"mendeley":{"formattedCitation":"(Weber et al. 2011)","manualFormatting":"Weber et al. 2011","plainTextFormattedCitation":"(Weber et al. 2011)","previouslyFormattedCitation":"(Weber et al. 2011)"},"properties":{"noteIndex":0},"schema":"https://github.com/citation-style-language/schema/raw/master/csl-citation.json"}</w:instrText>
+      </w:r>
+      <w:r>
+        <w:rPr>
+          <w:rFonts w:ascii="Times New Roman" w:hAnsi="Times New Roman" w:cs="Times New Roman"/>
+          <w:sz w:val="24"/>
+          <w:szCs w:val="24"/>
+        </w:rPr>
+        <w:fldChar w:fldCharType="separate"/>
+      </w:r>
+      <w:r>
+        <w:rPr>
+          <w:rFonts w:ascii="Times New Roman" w:hAnsi="Times New Roman" w:cs="Times New Roman"/>
+          <w:noProof/>
+          <w:sz w:val="24"/>
+          <w:szCs w:val="24"/>
+        </w:rPr>
+        <w:t>Weber et al. 2011</w:t>
+      </w:r>
+      <w:r>
+        <w:rPr>
+          <w:rFonts w:ascii="Times New Roman" w:hAnsi="Times New Roman" w:cs="Times New Roman"/>
+          <w:sz w:val="24"/>
+          <w:szCs w:val="24"/>
+        </w:rPr>
+        <w:fldChar w:fldCharType="end"/>
+      </w:r>
+      <w:r>
+        <w:rPr>
+          <w:rFonts w:ascii="Times New Roman" w:hAnsi="Times New Roman" w:cs="Times New Roman"/>
+          <w:sz w:val="24"/>
+          <w:szCs w:val="24"/>
+        </w:rPr>
+        <w:t xml:space="preserve"> </w:t>
+      </w:r>
+      <w:r>
+        <w:rPr>
+          <w:rFonts w:ascii="Times New Roman" w:hAnsi="Times New Roman" w:cs="Times New Roman"/>
+          <w:sz w:val="24"/>
+          <w:szCs w:val="24"/>
+        </w:rPr>
+        <w:t xml:space="preserve">quantified the effects of commercial harvest of common carp on the many potential ways fish populations can respond to and compensate for harvest. Specifically, if fish are released from density dependence after harvest survivors may grow faster or have more successful reproduction and recruitment. </w:t>
       </w:r>
       <w:r>
         <w:rPr>
@@ -988,26 +967,72 @@
         </w:rPr>
         <w:t>It was important to note in the discussion that commercial harvest gear is size selective, and many smaller fish will escape exploitation and continue to grow and reproduce, limiting the effectiveness of harvest at all levels of exploitation. The simulation results showing that harvest beyond 40% has less benefits (from a population management and control standpoint) is an argument against the implementation of incentivized harvest contracts.</w:t>
       </w:r>
-      <w:bookmarkStart w:id="0" w:name="_GoBack"/>
-      <w:bookmarkEnd w:id="0"/>
-    </w:p>
-    <w:p>
-      <w:pPr>
-        <w:rPr>
-          <w:rFonts w:ascii="Times New Roman" w:hAnsi="Times New Roman" w:cs="Times New Roman"/>
-          <w:sz w:val="24"/>
-          <w:szCs w:val="24"/>
-        </w:rPr>
-      </w:pPr>
-    </w:p>
-    <w:p>
-      <w:pPr>
-        <w:rPr>
-          <w:rFonts w:ascii="Times New Roman" w:hAnsi="Times New Roman" w:cs="Times New Roman"/>
-          <w:sz w:val="24"/>
-          <w:szCs w:val="24"/>
-        </w:rPr>
-      </w:pPr>
+    </w:p>
+    <w:p>
+      <w:pPr>
+        <w:rPr>
+          <w:rFonts w:ascii="Times New Roman" w:hAnsi="Times New Roman" w:cs="Times New Roman"/>
+          <w:sz w:val="24"/>
+          <w:szCs w:val="24"/>
+        </w:rPr>
+      </w:pPr>
+    </w:p>
+    <w:p>
+      <w:pPr>
+        <w:widowControl w:val="0"/>
+        <w:autoSpaceDE w:val="0"/>
+        <w:autoSpaceDN w:val="0"/>
+        <w:adjustRightInd w:val="0"/>
+        <w:spacing w:line="240" w:lineRule="auto"/>
+        <w:ind w:left="480" w:hanging="480"/>
+        <w:rPr>
+          <w:rFonts w:ascii="Times New Roman" w:hAnsi="Times New Roman" w:cs="Times New Roman"/>
+          <w:noProof/>
+          <w:sz w:val="24"/>
+          <w:szCs w:val="24"/>
+        </w:rPr>
+      </w:pPr>
+      <w:r>
+        <w:rPr>
+          <w:rFonts w:ascii="Times New Roman" w:hAnsi="Times New Roman" w:cs="Times New Roman"/>
+          <w:sz w:val="24"/>
+          <w:szCs w:val="24"/>
+        </w:rPr>
+        <w:fldChar w:fldCharType="begin" w:fldLock="1"/>
+      </w:r>
+      <w:r>
+        <w:rPr>
+          <w:rFonts w:ascii="Times New Roman" w:hAnsi="Times New Roman" w:cs="Times New Roman"/>
+          <w:sz w:val="24"/>
+          <w:szCs w:val="24"/>
+        </w:rPr>
+        <w:instrText xml:space="preserve">ADDIN Mendeley Bibliography CSL_BIBLIOGRAPHY </w:instrText>
+      </w:r>
+      <w:r>
+        <w:rPr>
+          <w:rFonts w:ascii="Times New Roman" w:hAnsi="Times New Roman" w:cs="Times New Roman"/>
+          <w:sz w:val="24"/>
+          <w:szCs w:val="24"/>
+        </w:rPr>
+        <w:fldChar w:fldCharType="separate"/>
+      </w:r>
+    </w:p>
+    <w:p>
+      <w:pPr>
+        <w:rPr>
+          <w:rFonts w:ascii="Times New Roman" w:hAnsi="Times New Roman" w:cs="Times New Roman"/>
+          <w:sz w:val="24"/>
+          <w:szCs w:val="24"/>
+        </w:rPr>
+      </w:pPr>
+      <w:r>
+        <w:rPr>
+          <w:rFonts w:ascii="Times New Roman" w:hAnsi="Times New Roman" w:cs="Times New Roman"/>
+          <w:sz w:val="24"/>
+          <w:szCs w:val="24"/>
+        </w:rPr>
+        <w:fldChar w:fldCharType="end"/>
+      </w:r>
     </w:p>
     <w:sectPr>
       <w:pgSz w:w="12240" w:h="15840"/>
@@ -1020,7 +1045,7 @@
 </file>
 
 <file path=word/styles.xml><?xml version="1.0" encoding="utf-8"?>
-<w:styles xmlns:mc="http://schemas.openxmlformats.org/markup-compatibility/2006" xmlns:r="http://schemas.openxmlformats.org/officeDocument/2006/relationships" xmlns:w="http://schemas.openxmlformats.org/wordprocessingml/2006/main" xmlns:w14="http://schemas.microsoft.com/office/word/2010/wordml" xmlns:w15="http://schemas.microsoft.com/office/word/2012/wordml" xmlns:w16se="http://schemas.microsoft.com/office/word/2015/wordml/symex" mc:Ignorable="w14 w15 w16se">
+<w:styles xmlns:mc="http://schemas.openxmlformats.org/markup-compatibility/2006" xmlns:r="http://schemas.openxmlformats.org/officeDocument/2006/relationships" xmlns:w="http://schemas.openxmlformats.org/wordprocessingml/2006/main" xmlns:w14="http://schemas.microsoft.com/office/word/2010/wordml" xmlns:w15="http://schemas.microsoft.com/office/word/2012/wordml" xmlns:w16cid="http://schemas.microsoft.com/office/word/2016/wordml/cid" xmlns:w16se="http://schemas.microsoft.com/office/word/2015/wordml/symex" mc:Ignorable="w14 w15 w16se w16cid">
   <w:docDefaults>
     <w:rPrDefault>
       <w:rPr>
@@ -1036,7 +1061,7 @@
       </w:pPr>
     </w:pPrDefault>
   </w:docDefaults>
-  <w:latentStyles w:defLockedState="0" w:defUIPriority="99" w:defSemiHidden="0" w:defUnhideWhenUsed="0" w:defQFormat="0" w:count="371">
+  <w:latentStyles w:defLockedState="0" w:defUIPriority="99" w:defSemiHidden="0" w:defUnhideWhenUsed="0" w:defQFormat="0" w:count="376">
     <w:lsdException w:name="Normal" w:uiPriority="0" w:qFormat="1"/>
     <w:lsdException w:name="heading 1" w:uiPriority="9" w:qFormat="1"/>
     <w:lsdException w:name="heading 2" w:semiHidden="1" w:uiPriority="9" w:unhideWhenUsed="1" w:qFormat="1"/>
@@ -1142,7 +1167,6 @@
     <w:lsdException w:name="HTML Sample" w:semiHidden="1" w:unhideWhenUsed="1"/>
     <w:lsdException w:name="HTML Typewriter" w:semiHidden="1" w:unhideWhenUsed="1"/>
     <w:lsdException w:name="HTML Variable" w:semiHidden="1" w:unhideWhenUsed="1"/>
-    <w:lsdException w:name="Normal Table" w:semiHidden="1" w:unhideWhenUsed="1"/>
     <w:lsdException w:name="annotation subject" w:semiHidden="1" w:unhideWhenUsed="1"/>
     <w:lsdException w:name="No List" w:semiHidden="1" w:unhideWhenUsed="1"/>
     <w:lsdException w:name="Outline List 1" w:semiHidden="1" w:unhideWhenUsed="1"/>
@@ -1185,11 +1209,8 @@
     <w:lsdException w:name="Table Contemporary" w:semiHidden="1" w:unhideWhenUsed="1"/>
     <w:lsdException w:name="Table Elegant" w:semiHidden="1" w:unhideWhenUsed="1"/>
     <w:lsdException w:name="Table Professional" w:semiHidden="1" w:unhideWhenUsed="1"/>
-    <w:lsdException w:name="Table Subtle 1" w:semiHidden="1" w:unhideWhenUsed="1"/>
     <w:lsdException w:name="Table Subtle 2" w:semiHidden="1" w:unhideWhenUsed="1"/>
     <w:lsdException w:name="Table Web 1" w:semiHidden="1" w:unhideWhenUsed="1"/>
-    <w:lsdException w:name="Table Web 2" w:semiHidden="1" w:unhideWhenUsed="1"/>
-    <w:lsdException w:name="Table Web 3" w:semiHidden="1" w:unhideWhenUsed="1"/>
     <w:lsdException w:name="Balloon Text" w:semiHidden="1" w:unhideWhenUsed="1"/>
     <w:lsdException w:name="Table Grid" w:uiPriority="39"/>
     <w:lsdException w:name="Table Theme" w:semiHidden="1" w:unhideWhenUsed="1"/>
@@ -1408,6 +1429,11 @@
     <w:lsdException w:name="List Table 5 Dark Accent 6" w:uiPriority="50"/>
     <w:lsdException w:name="List Table 6 Colorful Accent 6" w:uiPriority="51"/>
     <w:lsdException w:name="List Table 7 Colorful Accent 6" w:uiPriority="52"/>
+    <w:lsdException w:name="Mention" w:semiHidden="1" w:unhideWhenUsed="1"/>
+    <w:lsdException w:name="Smart Hyperlink" w:semiHidden="1" w:unhideWhenUsed="1"/>
+    <w:lsdException w:name="Hashtag" w:semiHidden="1" w:unhideWhenUsed="1"/>
+    <w:lsdException w:name="Unresolved Mention" w:semiHidden="1" w:unhideWhenUsed="1"/>
+    <w:lsdException w:name="Smart Link" w:semiHidden="1" w:unhideWhenUsed="1"/>
   </w:latentStyles>
   <w:style w:type="paragraph" w:default="1" w:styleId="Normal">
     <w:name w:val="Normal"/>
@@ -1416,6 +1442,7 @@
   <w:style w:type="character" w:default="1" w:styleId="DefaultParagraphFont">
     <w:name w:val="Default Paragraph Font"/>
     <w:uiPriority w:val="1"/>
+    <w:semiHidden/>
     <w:unhideWhenUsed/>
   </w:style>
   <w:style w:type="table" w:default="1" w:styleId="TableNormal">
@@ -1712,4 +1739,16 @@
     </a:ext>
   </a:extLst>
 </a:theme>
+</file>
+
+<file path=customXml/item1.xml><?xml version="1.0" encoding="utf-8"?>
+<b:Sources xmlns:b="http://schemas.openxmlformats.org/officeDocument/2006/bibliography" xmlns="http://schemas.openxmlformats.org/officeDocument/2006/bibliography" SelectedStyle="\APASixthEditionOfficeOnline.xsl" StyleName="APA" Version="6"/>
+</file>
+
+<file path=customXml/itemProps1.xml><?xml version="1.0" encoding="utf-8"?>
+<ds:datastoreItem xmlns:ds="http://schemas.openxmlformats.org/officeDocument/2006/customXml" ds:itemID="{A6C1C677-C8A1-48CF-8B57-E25C46C5D0D1}">
+  <ds:schemaRefs>
+    <ds:schemaRef ds:uri="http://schemas.openxmlformats.org/officeDocument/2006/bibliography"/>
+  </ds:schemaRefs>
+</ds:datastoreItem>
 </file>
</xml_diff>